<commit_message>
UCF file, comments , labreport update
</commit_message>
<xml_diff>
--- a/Παναγιώτης Κρεμμύδας  1435.docx
+++ b/Παναγιώτης Κρεμμύδας  1435.docx
@@ -52,12 +52,18 @@
         <w:rPr>
           <w:sz w:val="56"/>
         </w:rPr>
-        <w:t>exercize 1</w:t>
+        <w:t xml:space="preserve">exercize </w:t>
       </w:r>
       <w:r>
         <w:rPr>
           <w:sz w:val="56"/>
         </w:rPr>
+        <w:t>3</w:t>
+      </w:r>
+      <w:r>
+        <w:rPr>
+          <w:sz w:val="56"/>
+        </w:rPr>
         <w:t>:</w:t>
       </w:r>
     </w:p>
@@ -72,57 +78,64 @@
         <w:rPr>
           <w:sz w:val="56"/>
         </w:rPr>
-        <w:t>7</w:t>
-      </w:r>
-      <w:r>
+        <w:t>VGA controller</w:t>
+      </w:r>
+    </w:p>
+    <w:p>
+      <w:pPr>
         <w:rPr>
           <w:sz w:val="56"/>
         </w:rPr>
-        <w:t>segment</w:t>
-      </w:r>
-      <w:r>
+      </w:pPr>
+    </w:p>
+    <w:p>
+      <w:pPr>
         <w:rPr>
           <w:sz w:val="56"/>
         </w:rPr>
-        <w:t xml:space="preserve">, </w:t>
-      </w:r>
-      <w:r>
+      </w:pPr>
+    </w:p>
+    <w:p>
+      <w:pPr>
+        <w:pStyle w:val="Heading6"/>
         <w:rPr>
           <w:sz w:val="56"/>
         </w:rPr>
-        <w:t>4Led unit</w:t>
-      </w:r>
+      </w:pPr>
       <w:r>
         <w:rPr>
           <w:sz w:val="56"/>
         </w:rPr>
-        <w:t xml:space="preserve"> dis</w:t>
-      </w:r>
-      <w:r>
+        <w:t>CE430: Digital Circuits Lab</w:t>
+      </w:r>
+    </w:p>
+    <w:p>
+      <w:pPr>
+        <w:pStyle w:val="Heading6"/>
         <w:rPr>
           <w:sz w:val="56"/>
         </w:rPr>
-        <w:t xml:space="preserve">play driver </w:t>
-      </w:r>
+      </w:pPr>
       <w:r>
         <w:rPr>
           <w:sz w:val="56"/>
         </w:rPr>
-        <w:t xml:space="preserve">- </w:t>
-      </w:r>
-      <w:r>
+        <w:t xml:space="preserve">Electrical&amp; Computer Engineering </w:t>
+      </w:r>
+    </w:p>
+    <w:p>
+      <w:pPr>
+        <w:pStyle w:val="Heading6"/>
         <w:rPr>
           <w:sz w:val="56"/>
         </w:rPr>
-        <w:t xml:space="preserve"> SPARTAN3 FPGA board</w:t>
-      </w:r>
-    </w:p>
-    <w:p>
-      <w:pPr>
+      </w:pPr>
+      <w:r>
         <w:rPr>
           <w:sz w:val="56"/>
         </w:rPr>
-      </w:pPr>
+        <w:t>University of Thessaly</w:t>
+      </w:r>
     </w:p>
     <w:p>
       <w:pPr>
@@ -133,59 +146,10 @@
     </w:p>
     <w:p>
       <w:pPr>
-        <w:pStyle w:val="Heading6"/>
         <w:rPr>
           <w:sz w:val="56"/>
         </w:rPr>
       </w:pPr>
-      <w:r>
-        <w:rPr>
-          <w:sz w:val="56"/>
-        </w:rPr>
-        <w:t>CE430: Digital Circuits Lab</w:t>
-      </w:r>
-    </w:p>
-    <w:p>
-      <w:pPr>
-        <w:pStyle w:val="Heading6"/>
-        <w:rPr>
-          <w:sz w:val="56"/>
-        </w:rPr>
-      </w:pPr>
-      <w:r>
-        <w:rPr>
-          <w:sz w:val="56"/>
-        </w:rPr>
-        <w:t xml:space="preserve">Electrical&amp; Computer Engineering </w:t>
-      </w:r>
-    </w:p>
-    <w:p>
-      <w:pPr>
-        <w:pStyle w:val="Heading6"/>
-        <w:rPr>
-          <w:sz w:val="56"/>
-        </w:rPr>
-      </w:pPr>
-      <w:r>
-        <w:rPr>
-          <w:sz w:val="56"/>
-        </w:rPr>
-        <w:t>University of Thessaly</w:t>
-      </w:r>
-    </w:p>
-    <w:p>
-      <w:pPr>
-        <w:rPr>
-          <w:sz w:val="56"/>
-        </w:rPr>
-      </w:pPr>
-    </w:p>
-    <w:p>
-      <w:pPr>
-        <w:rPr>
-          <w:sz w:val="56"/>
-        </w:rPr>
-      </w:pPr>
     </w:p>
     <w:p>
       <w:pPr>
@@ -207,391 +171,930 @@
         <w:rPr>
           <w:rFonts w:eastAsia="Times New Roman"/>
         </w:rPr>
+        <w:t>Contents</w:t>
+      </w:r>
+    </w:p>
+    <w:p/>
+    <w:p>
+      <w:pPr>
+        <w:rPr>
+          <w:rFonts w:ascii="Times New Roman" w:eastAsia="Times New Roman" w:hAnsi="Symbol" w:cs="Times New Roman"/>
+          <w:sz w:val="24"/>
+          <w:szCs w:val="24"/>
+        </w:rPr>
+      </w:pPr>
+      <w:r>
+        <w:rPr>
+          <w:rFonts w:ascii="Times New Roman" w:eastAsia="Times New Roman" w:hAnsi="Symbol" w:cs="Times New Roman"/>
+          <w:sz w:val="24"/>
+          <w:szCs w:val="24"/>
+        </w:rPr>
         <w:lastRenderedPageBreak/>
-        <w:t>Contents</w:t>
+        <w:t xml:space="preserve">0: </w:t>
+      </w:r>
+      <w:r>
+        <w:rPr>
+          <w:rFonts w:ascii="Times New Roman" w:eastAsia="Times New Roman" w:hAnsi="Symbol" w:cs="Times New Roman"/>
+          <w:sz w:val="24"/>
+          <w:szCs w:val="24"/>
+        </w:rPr>
+        <w:t>Introduction</w:t>
+      </w:r>
+    </w:p>
+    <w:p>
+      <w:pPr>
+        <w:rPr>
+          <w:rFonts w:ascii="Times New Roman" w:eastAsia="Times New Roman" w:hAnsi="Symbol" w:cs="Times New Roman"/>
+          <w:sz w:val="24"/>
+          <w:szCs w:val="24"/>
+        </w:rPr>
+      </w:pPr>
+      <w:r>
+        <w:rPr>
+          <w:rFonts w:ascii="Times New Roman" w:eastAsia="Times New Roman" w:hAnsi="Symbol" w:cs="Times New Roman"/>
+          <w:sz w:val="24"/>
+          <w:szCs w:val="24"/>
+        </w:rPr>
+        <w:t>1: VRAM implementation: The display data to be accessed by the controller are initialized into SPARTANS 3E onboard BRAM.</w:t>
+      </w:r>
+    </w:p>
+    <w:p>
+      <w:pPr>
+        <w:rPr>
+          <w:rFonts w:ascii="Times New Roman" w:eastAsia="Times New Roman" w:hAnsi="Symbol" w:cs="Times New Roman"/>
+          <w:sz w:val="24"/>
+          <w:szCs w:val="24"/>
+        </w:rPr>
+      </w:pPr>
+      <w:r>
+        <w:rPr>
+          <w:rFonts w:ascii="Times New Roman" w:eastAsia="Times New Roman" w:hAnsi="Symbol" w:cs="Times New Roman"/>
+          <w:sz w:val="24"/>
+          <w:szCs w:val="24"/>
+        </w:rPr>
+        <w:t xml:space="preserve">2: </w:t>
+      </w:r>
+      <w:r>
+        <w:rPr>
+          <w:rFonts w:ascii="Times New Roman" w:eastAsia="Times New Roman" w:hAnsi="Symbol" w:cs="Times New Roman"/>
+          <w:sz w:val="24"/>
+          <w:szCs w:val="24"/>
+        </w:rPr>
+        <w:t>HSYNC signal &amp; timing</w:t>
+      </w:r>
+      <w:r>
+        <w:rPr>
+          <w:rFonts w:ascii="Times New Roman" w:eastAsia="Times New Roman" w:hAnsi="Symbol" w:cs="Times New Roman"/>
+          <w:sz w:val="24"/>
+          <w:szCs w:val="24"/>
+        </w:rPr>
+        <w:t>:</w:t>
+      </w:r>
+      <w:r>
+        <w:rPr>
+          <w:rFonts w:ascii="Times New Roman" w:eastAsia="Times New Roman" w:hAnsi="Symbol" w:cs="Times New Roman"/>
+          <w:sz w:val="24"/>
+          <w:szCs w:val="24"/>
+        </w:rPr>
+        <w:t xml:space="preserve"> Controlling the</w:t>
+      </w:r>
+      <w:r>
+        <w:rPr>
+          <w:rFonts w:ascii="Times New Roman" w:eastAsia="Times New Roman" w:hAnsi="Symbol" w:cs="Times New Roman"/>
+          <w:sz w:val="24"/>
+          <w:szCs w:val="24"/>
+        </w:rPr>
+        <w:t xml:space="preserve"> Data flow to </w:t>
+      </w:r>
+      <w:r>
+        <w:rPr>
+          <w:rFonts w:ascii="Times New Roman" w:eastAsia="Times New Roman" w:hAnsi="Symbol" w:cs="Times New Roman"/>
+          <w:sz w:val="24"/>
+          <w:szCs w:val="24"/>
+        </w:rPr>
+        <w:t>each horizontal pixel</w:t>
+      </w:r>
+      <w:r>
+        <w:rPr>
+          <w:rFonts w:ascii="Times New Roman" w:eastAsia="Times New Roman" w:hAnsi="Symbol" w:cs="Times New Roman"/>
+          <w:sz w:val="24"/>
+          <w:szCs w:val="24"/>
+        </w:rPr>
+        <w:t xml:space="preserve"> rotationally</w:t>
+      </w:r>
+      <w:r>
+        <w:rPr>
+          <w:rFonts w:ascii="Times New Roman" w:eastAsia="Times New Roman" w:hAnsi="Symbol" w:cs="Times New Roman"/>
+          <w:sz w:val="24"/>
+          <w:szCs w:val="24"/>
+        </w:rPr>
+        <w:t xml:space="preserve"> in the given framerate </w:t>
+      </w:r>
+    </w:p>
+    <w:p>
+      <w:pPr>
+        <w:rPr>
+          <w:rFonts w:ascii="Times New Roman" w:eastAsia="Times New Roman" w:hAnsi="Symbol" w:cs="Times New Roman"/>
+          <w:sz w:val="24"/>
+          <w:szCs w:val="24"/>
+        </w:rPr>
+      </w:pPr>
+      <w:r>
+        <w:rPr>
+          <w:rFonts w:ascii="Times New Roman" w:eastAsia="Times New Roman" w:hAnsi="Symbol" w:cs="Times New Roman"/>
+          <w:sz w:val="24"/>
+          <w:szCs w:val="24"/>
+        </w:rPr>
+        <w:t xml:space="preserve">3: </w:t>
+      </w:r>
+      <w:r>
+        <w:rPr>
+          <w:rFonts w:ascii="Times New Roman" w:eastAsia="Times New Roman" w:hAnsi="Symbol" w:cs="Times New Roman"/>
+          <w:sz w:val="24"/>
+          <w:szCs w:val="24"/>
+        </w:rPr>
+        <w:t>V</w:t>
+      </w:r>
+      <w:r>
+        <w:rPr>
+          <w:rFonts w:ascii="Times New Roman" w:eastAsia="Times New Roman" w:hAnsi="Symbol" w:cs="Times New Roman"/>
+          <w:sz w:val="24"/>
+          <w:szCs w:val="24"/>
+        </w:rPr>
+        <w:t>SYNC signal &amp; timing: Controlling the Data flow to each horizontal pixel rotationally in the given framerate</w:t>
+      </w:r>
+    </w:p>
+    <w:p>
+      <w:pPr>
+        <w:rPr>
+          <w:rFonts w:ascii="Times New Roman" w:eastAsia="Times New Roman" w:hAnsi="Symbol" w:cs="Times New Roman"/>
+          <w:sz w:val="24"/>
+          <w:szCs w:val="24"/>
+        </w:rPr>
+      </w:pPr>
+      <w:r>
+        <w:rPr>
+          <w:rFonts w:ascii="Times New Roman" w:eastAsia="Times New Roman" w:hAnsi="Symbol" w:cs="Times New Roman"/>
+          <w:sz w:val="24"/>
+          <w:szCs w:val="24"/>
+        </w:rPr>
+        <w:t>4:</w:t>
+      </w:r>
+      <w:r>
+        <w:rPr>
+          <w:rFonts w:ascii="Times New Roman" w:eastAsia="Times New Roman" w:hAnsi="Symbol" w:cs="Times New Roman"/>
+          <w:sz w:val="24"/>
+          <w:szCs w:val="24"/>
+        </w:rPr>
+        <w:t xml:space="preserve"> Timer driven rotating message: </w:t>
+      </w:r>
+      <w:r>
+        <w:rPr>
+          <w:rFonts w:ascii="Times New Roman" w:eastAsia="Times New Roman" w:hAnsi="Symbol" w:cs="Times New Roman"/>
+          <w:sz w:val="24"/>
+          <w:szCs w:val="24"/>
+        </w:rPr>
+        <w:t>Displaying characters of  a preconfigured message rotationally on the LED units using a specified time interval</w:t>
+      </w:r>
+    </w:p>
+    <w:p>
+      <w:pPr>
+        <w:rPr>
+          <w:rFonts w:ascii="Times New Roman" w:eastAsia="Times New Roman" w:hAnsi="Symbol" w:cs="Times New Roman"/>
+          <w:sz w:val="24"/>
+          <w:szCs w:val="24"/>
+        </w:rPr>
+      </w:pPr>
+      <w:r>
+        <w:rPr>
+          <w:rFonts w:ascii="Times New Roman" w:eastAsia="Times New Roman" w:hAnsi="Symbol" w:cs="Times New Roman"/>
+          <w:sz w:val="24"/>
+          <w:szCs w:val="24"/>
+        </w:rPr>
+        <w:t xml:space="preserve">5: </w:t>
+      </w:r>
+      <w:r>
+        <w:rPr>
+          <w:rFonts w:ascii="Times New Roman" w:eastAsia="Times New Roman" w:hAnsi="Symbol" w:cs="Times New Roman"/>
+          <w:sz w:val="24"/>
+          <w:szCs w:val="24"/>
+        </w:rPr>
+        <w:t>Conclusion</w:t>
+      </w:r>
+      <w:r>
+        <w:rPr>
+          <w:rFonts w:ascii="Times New Roman" w:eastAsia="Times New Roman" w:hAnsi="Symbol" w:cs="Times New Roman"/>
+          <w:sz w:val="24"/>
+          <w:szCs w:val="24"/>
+        </w:rPr>
+        <w:t>: Challenges</w:t>
+      </w:r>
+      <w:r>
+        <w:rPr>
+          <w:rFonts w:ascii="Times New Roman" w:eastAsia="Times New Roman" w:hAnsi="Symbol" w:cs="Times New Roman"/>
+          <w:sz w:val="24"/>
+          <w:szCs w:val="24"/>
+        </w:rPr>
+        <w:t xml:space="preserve"> &amp; Solutions  in the designing, testing and implementing of the above</w:t>
+      </w:r>
+    </w:p>
+    <w:p>
+      <w:pPr>
+        <w:pStyle w:val="Heading1"/>
+      </w:pPr>
+      <w:r>
+        <w:t xml:space="preserve">Introduction: </w:t>
       </w:r>
     </w:p>
     <w:p/>
     <w:p>
-      <w:pPr>
-        <w:rPr>
-          <w:rFonts w:ascii="Times New Roman" w:eastAsia="Times New Roman" w:hAnsi="Symbol" w:cs="Times New Roman"/>
-          <w:sz w:val="24"/>
-          <w:szCs w:val="24"/>
-        </w:rPr>
-      </w:pPr>
-      <w:r>
-        <w:rPr>
-          <w:rFonts w:ascii="Times New Roman" w:eastAsia="Times New Roman" w:hAnsi="Symbol" w:cs="Times New Roman"/>
-          <w:sz w:val="24"/>
-          <w:szCs w:val="24"/>
-        </w:rPr>
-        <w:t xml:space="preserve">0: </w:t>
-      </w:r>
-      <w:r>
-        <w:rPr>
-          <w:rFonts w:ascii="Times New Roman" w:eastAsia="Times New Roman" w:hAnsi="Symbol" w:cs="Times New Roman"/>
-          <w:sz w:val="24"/>
-          <w:szCs w:val="24"/>
-        </w:rPr>
-        <w:t>Introduction</w:t>
-      </w:r>
-    </w:p>
-    <w:p>
-      <w:pPr>
-        <w:rPr>
-          <w:rFonts w:ascii="Times New Roman" w:eastAsia="Times New Roman" w:hAnsi="Symbol" w:cs="Times New Roman"/>
-          <w:sz w:val="24"/>
-          <w:szCs w:val="24"/>
-        </w:rPr>
-      </w:pPr>
-      <w:r>
-        <w:rPr>
-          <w:rFonts w:ascii="Times New Roman" w:eastAsia="Times New Roman" w:hAnsi="Symbol" w:cs="Times New Roman"/>
-          <w:sz w:val="24"/>
-          <w:szCs w:val="24"/>
-        </w:rPr>
-        <w:t>1: Seven segment d</w:t>
-      </w:r>
-      <w:r>
-        <w:rPr>
-          <w:rFonts w:ascii="Times New Roman" w:eastAsia="Times New Roman" w:hAnsi="Symbol" w:cs="Times New Roman"/>
-          <w:sz w:val="24"/>
-          <w:szCs w:val="24"/>
-        </w:rPr>
-        <w:t>ecoder: Matching alphanumeric characters</w:t>
-      </w:r>
-      <w:r>
-        <w:rPr>
-          <w:rFonts w:ascii="Times New Roman" w:eastAsia="Times New Roman" w:hAnsi="Symbol" w:cs="Times New Roman"/>
-          <w:sz w:val="24"/>
-          <w:szCs w:val="24"/>
-        </w:rPr>
-        <w:t xml:space="preserve"> to the segments of a led unit to be activated.</w:t>
-      </w:r>
-    </w:p>
-    <w:p>
-      <w:pPr>
-        <w:rPr>
-          <w:rFonts w:ascii="Times New Roman" w:eastAsia="Times New Roman" w:hAnsi="Symbol" w:cs="Times New Roman"/>
-          <w:sz w:val="24"/>
-          <w:szCs w:val="24"/>
-        </w:rPr>
-      </w:pPr>
-      <w:r>
-        <w:rPr>
-          <w:rFonts w:ascii="Times New Roman" w:eastAsia="Times New Roman" w:hAnsi="Symbol" w:cs="Times New Roman"/>
-          <w:sz w:val="24"/>
-          <w:szCs w:val="24"/>
-        </w:rPr>
-        <w:t xml:space="preserve">2: Four digit Led driver: Data flow to the seven segments of </w:t>
-      </w:r>
-      <w:r>
-        <w:rPr>
-          <w:rFonts w:ascii="Times New Roman" w:eastAsia="Times New Roman" w:hAnsi="Symbol" w:cs="Times New Roman"/>
-          <w:sz w:val="24"/>
-          <w:szCs w:val="24"/>
-        </w:rPr>
-        <w:t>all</w:t>
-      </w:r>
-      <w:r>
-        <w:rPr>
-          <w:rFonts w:ascii="Times New Roman" w:eastAsia="Times New Roman" w:hAnsi="Symbol" w:cs="Times New Roman"/>
-          <w:sz w:val="24"/>
-          <w:szCs w:val="24"/>
-        </w:rPr>
-        <w:t xml:space="preserve"> 4 Led units </w:t>
-      </w:r>
-      <w:r>
-        <w:rPr>
-          <w:rFonts w:ascii="Times New Roman" w:eastAsia="Times New Roman" w:hAnsi="Symbol" w:cs="Times New Roman"/>
-          <w:sz w:val="24"/>
-          <w:szCs w:val="24"/>
-        </w:rPr>
-        <w:t>and activation of the corresponding unit</w:t>
-      </w:r>
-      <w:r>
-        <w:rPr>
-          <w:rFonts w:ascii="Times New Roman" w:eastAsia="Times New Roman" w:hAnsi="Symbol" w:cs="Times New Roman"/>
-          <w:sz w:val="24"/>
-          <w:szCs w:val="24"/>
-        </w:rPr>
-        <w:t xml:space="preserve"> in the given timeframe.</w:t>
-      </w:r>
-    </w:p>
-    <w:p>
-      <w:pPr>
-        <w:rPr>
-          <w:rFonts w:ascii="Times New Roman" w:eastAsia="Times New Roman" w:hAnsi="Symbol" w:cs="Times New Roman"/>
-          <w:sz w:val="24"/>
-          <w:szCs w:val="24"/>
-        </w:rPr>
-      </w:pPr>
-      <w:r>
-        <w:rPr>
-          <w:rFonts w:ascii="Times New Roman" w:eastAsia="Times New Roman" w:hAnsi="Symbol" w:cs="Times New Roman"/>
-          <w:sz w:val="24"/>
-          <w:szCs w:val="24"/>
-        </w:rPr>
-        <w:t xml:space="preserve">3: </w:t>
-      </w:r>
-      <w:r>
-        <w:rPr>
-          <w:rFonts w:ascii="Times New Roman" w:eastAsia="Times New Roman" w:hAnsi="Symbol" w:cs="Times New Roman"/>
-          <w:sz w:val="24"/>
-          <w:szCs w:val="24"/>
-        </w:rPr>
-        <w:t>Button driven rotating message:</w:t>
-      </w:r>
-      <w:r>
-        <w:rPr>
-          <w:rFonts w:ascii="Times New Roman" w:eastAsia="Times New Roman" w:hAnsi="Symbol" w:cs="Times New Roman"/>
-          <w:sz w:val="24"/>
-          <w:szCs w:val="24"/>
-        </w:rPr>
-        <w:t xml:space="preserve"> Displaying characters of  a preconfigured message rotationally on the LED units using a specified button input</w:t>
-      </w:r>
-      <w:r>
-        <w:rPr>
-          <w:rFonts w:ascii="Times New Roman" w:eastAsia="Times New Roman" w:hAnsi="Symbol" w:cs="Times New Roman"/>
-          <w:sz w:val="24"/>
-          <w:szCs w:val="24"/>
+      <w:r>
+        <w:t>Implementation of a Video Graphics Array Controller/Driver.</w:t>
+      </w:r>
+    </w:p>
+    <w:p>
+      <w:r>
+        <w:t xml:space="preserve"> The goal is to successfully drive a typical monitor and display an image in it. </w:t>
+      </w:r>
+    </w:p>
+    <w:p>
+      <w:r>
+        <w:t>For the purpose of continues representation through the VGA port, part of the internal RAM of the FPGA unit used will be assigned as Video RAM (VRAM) of the driver. The suggested sample image for the testing of the aforementioned driver is the typical red, blue, green,black horizontal stripes separated repeatedly by white stripes. The black stripes part is also</w:t>
+      </w:r>
+      <w:r>
+        <w:t xml:space="preserve"> </w:t>
+      </w:r>
+      <w:r>
+        <w:t>repeatedly</w:t>
+      </w:r>
+      <w:r>
+        <w:t xml:space="preserve"> vertically </w:t>
+      </w:r>
+      <w:r>
+        <w:t>overlapped by a red,green,blue vertical stripe.</w:t>
+      </w:r>
+    </w:p>
+    <w:p/>
+    <w:p>
+      <w:pPr>
+        <w:spacing w:after="0" w:line="240" w:lineRule="auto"/>
+        <w:rPr>
+          <w:rFonts w:ascii="Times New Roman" w:eastAsia="Times New Roman" w:hAnsi="Times New Roman" w:cs="Times New Roman"/>
+          <w:sz w:val="25"/>
+          <w:szCs w:val="25"/>
+        </w:rPr>
+      </w:pPr>
+      <w:r>
+        <w:rPr>
+          <w:rFonts w:ascii="Times New Roman" w:eastAsia="Times New Roman" w:hAnsi="Times New Roman" w:cs="Times New Roman"/>
+          <w:sz w:val="25"/>
+          <w:szCs w:val="25"/>
+        </w:rPr>
+        <w:t xml:space="preserve">Video data typically comes from a video refresh memory with one or more bytes assigned </w:t>
+      </w:r>
+    </w:p>
+    <w:p>
+      <w:pPr>
+        <w:spacing w:after="0" w:line="240" w:lineRule="auto"/>
+        <w:rPr>
+          <w:rFonts w:ascii="Times New Roman" w:eastAsia="Times New Roman" w:hAnsi="Times New Roman" w:cs="Times New Roman"/>
+          <w:sz w:val="25"/>
+          <w:szCs w:val="25"/>
+        </w:rPr>
+      </w:pPr>
+      <w:r>
+        <w:rPr>
+          <w:rFonts w:ascii="Times New Roman" w:eastAsia="Times New Roman" w:hAnsi="Times New Roman" w:cs="Times New Roman"/>
+          <w:sz w:val="25"/>
+          <w:szCs w:val="25"/>
+        </w:rPr>
+        <w:t xml:space="preserve">to each pixel location. The Spartan-3E Starter </w:t>
+      </w:r>
+    </w:p>
+    <w:p>
+      <w:pPr>
+        <w:spacing w:after="0" w:line="240" w:lineRule="auto"/>
+        <w:rPr>
+          <w:rFonts w:ascii="Times New Roman" w:eastAsia="Times New Roman" w:hAnsi="Times New Roman" w:cs="Times New Roman"/>
+          <w:sz w:val="25"/>
+          <w:szCs w:val="25"/>
+        </w:rPr>
+      </w:pPr>
+      <w:r>
+        <w:rPr>
+          <w:rFonts w:ascii="Times New Roman" w:eastAsia="Times New Roman" w:hAnsi="Times New Roman" w:cs="Times New Roman"/>
+          <w:sz w:val="25"/>
+          <w:szCs w:val="25"/>
+        </w:rPr>
+        <w:t xml:space="preserve">Kit board uses three bits per pixel, producing </w:t>
+      </w:r>
+    </w:p>
+    <w:p>
+      <w:pPr>
+        <w:spacing w:after="0" w:line="240" w:lineRule="auto"/>
+        <w:rPr>
+          <w:rFonts w:ascii="Times New Roman" w:eastAsia="Times New Roman" w:hAnsi="Times New Roman" w:cs="Times New Roman"/>
+          <w:sz w:val="25"/>
+          <w:szCs w:val="25"/>
+        </w:rPr>
+      </w:pPr>
+      <w:r>
+        <w:rPr>
+          <w:rFonts w:ascii="Times New Roman" w:eastAsia="Times New Roman" w:hAnsi="Times New Roman" w:cs="Times New Roman"/>
+          <w:sz w:val="25"/>
+          <w:szCs w:val="25"/>
+        </w:rPr>
+        <w:t xml:space="preserve">one of the eight possible colors shown in </w:t>
+      </w:r>
+    </w:p>
+    <w:p>
+      <w:pPr>
+        <w:spacing w:after="0" w:line="240" w:lineRule="auto"/>
+        <w:rPr>
+          <w:rFonts w:ascii="Times New Roman" w:eastAsia="Times New Roman" w:hAnsi="Times New Roman" w:cs="Times New Roman"/>
+          <w:sz w:val="25"/>
+          <w:szCs w:val="25"/>
+        </w:rPr>
+      </w:pPr>
+      <w:r>
+        <w:rPr>
+          <w:rFonts w:ascii="Times New Roman" w:eastAsia="Times New Roman" w:hAnsi="Times New Roman" w:cs="Times New Roman"/>
+          <w:sz w:val="25"/>
+          <w:szCs w:val="25"/>
+        </w:rPr>
+        <w:t>Ta b l e 6 - 1</w:t>
+      </w:r>
+    </w:p>
+    <w:p>
+      <w:pPr>
+        <w:spacing w:after="0" w:line="240" w:lineRule="auto"/>
+        <w:rPr>
+          <w:rFonts w:ascii="Times New Roman" w:eastAsia="Times New Roman" w:hAnsi="Times New Roman" w:cs="Times New Roman"/>
+          <w:sz w:val="25"/>
+          <w:szCs w:val="25"/>
+        </w:rPr>
+      </w:pPr>
+      <w:r>
+        <w:rPr>
+          <w:rFonts w:ascii="Times New Roman" w:eastAsia="Times New Roman" w:hAnsi="Times New Roman" w:cs="Times New Roman"/>
+          <w:sz w:val="25"/>
+          <w:szCs w:val="25"/>
+        </w:rPr>
+        <w:t xml:space="preserve">. The controller indexes into the video </w:t>
+      </w:r>
+    </w:p>
+    <w:p>
+      <w:pPr>
+        <w:spacing w:after="0" w:line="240" w:lineRule="auto"/>
+        <w:rPr>
+          <w:rFonts w:ascii="Times New Roman" w:eastAsia="Times New Roman" w:hAnsi="Times New Roman" w:cs="Times New Roman"/>
+          <w:sz w:val="25"/>
+          <w:szCs w:val="25"/>
+        </w:rPr>
+      </w:pPr>
+      <w:r>
+        <w:rPr>
+          <w:rFonts w:ascii="Times New Roman" w:eastAsia="Times New Roman" w:hAnsi="Times New Roman" w:cs="Times New Roman"/>
+          <w:sz w:val="25"/>
+          <w:szCs w:val="25"/>
+        </w:rPr>
+        <w:t xml:space="preserve">data buffer as the beams move across the display. The controller then retrieves and applies </w:t>
+      </w:r>
+    </w:p>
+    <w:p>
+      <w:pPr>
+        <w:spacing w:after="0" w:line="240" w:lineRule="auto"/>
+        <w:rPr>
+          <w:rFonts w:ascii="Times New Roman" w:eastAsia="Times New Roman" w:hAnsi="Times New Roman" w:cs="Times New Roman"/>
+          <w:sz w:val="25"/>
+          <w:szCs w:val="25"/>
+        </w:rPr>
+      </w:pPr>
+      <w:r>
+        <w:rPr>
+          <w:rFonts w:ascii="Times New Roman" w:eastAsia="Times New Roman" w:hAnsi="Times New Roman" w:cs="Times New Roman"/>
+          <w:sz w:val="25"/>
+          <w:szCs w:val="25"/>
+        </w:rPr>
+        <w:t xml:space="preserve">video data to the display at precisely the time the electron beam is moving across a given </w:t>
+      </w:r>
+    </w:p>
+    <w:p>
+      <w:pPr>
+        <w:spacing w:after="0" w:line="240" w:lineRule="auto"/>
+        <w:rPr>
+          <w:rFonts w:ascii="Times New Roman" w:eastAsia="Times New Roman" w:hAnsi="Times New Roman" w:cs="Times New Roman"/>
+          <w:sz w:val="25"/>
+          <w:szCs w:val="25"/>
+        </w:rPr>
+      </w:pPr>
+      <w:r>
+        <w:rPr>
+          <w:rFonts w:ascii="Times New Roman" w:eastAsia="Times New Roman" w:hAnsi="Times New Roman" w:cs="Times New Roman"/>
+          <w:sz w:val="25"/>
+          <w:szCs w:val="25"/>
+        </w:rPr>
+        <w:t>pixel</w:t>
+      </w:r>
+    </w:p>
+    <w:p/>
+    <w:p>
+      <w:pPr>
+        <w:spacing w:after="0" w:line="240" w:lineRule="auto"/>
+        <w:rPr>
+          <w:rFonts w:ascii="Times New Roman" w:eastAsia="Times New Roman" w:hAnsi="Times New Roman" w:cs="Times New Roman"/>
+          <w:sz w:val="25"/>
+          <w:szCs w:val="25"/>
+        </w:rPr>
+      </w:pPr>
+      <w:r>
+        <w:rPr>
+          <w:rFonts w:ascii="Times New Roman" w:eastAsia="Times New Roman" w:hAnsi="Times New Roman" w:cs="Times New Roman"/>
+          <w:sz w:val="25"/>
+          <w:szCs w:val="25"/>
+        </w:rPr>
+        <w:t xml:space="preserve">As shown in Figure 6-2, the VGA controller generates the horizontal sync (HS) and vertical </w:t>
+      </w:r>
+    </w:p>
+    <w:p>
+      <w:pPr>
+        <w:spacing w:after="0" w:line="240" w:lineRule="auto"/>
+        <w:rPr>
+          <w:rFonts w:ascii="Times New Roman" w:eastAsia="Times New Roman" w:hAnsi="Times New Roman" w:cs="Times New Roman"/>
+          <w:sz w:val="25"/>
+          <w:szCs w:val="25"/>
+        </w:rPr>
+      </w:pPr>
+      <w:r>
+        <w:rPr>
+          <w:rFonts w:ascii="Times New Roman" w:eastAsia="Times New Roman" w:hAnsi="Times New Roman" w:cs="Times New Roman"/>
+          <w:sz w:val="25"/>
+          <w:szCs w:val="25"/>
+        </w:rPr>
+        <w:t xml:space="preserve">sync (VS) timings signals and coordinates the delivery of video data on each pixel clock. </w:t>
+      </w:r>
+    </w:p>
+    <w:p>
+      <w:pPr>
+        <w:spacing w:after="0" w:line="240" w:lineRule="auto"/>
+        <w:rPr>
+          <w:rFonts w:ascii="Times New Roman" w:eastAsia="Times New Roman" w:hAnsi="Times New Roman" w:cs="Times New Roman"/>
+          <w:sz w:val="25"/>
+          <w:szCs w:val="25"/>
+        </w:rPr>
+      </w:pPr>
+      <w:r>
+        <w:rPr>
+          <w:rFonts w:ascii="Times New Roman" w:eastAsia="Times New Roman" w:hAnsi="Times New Roman" w:cs="Times New Roman"/>
+          <w:sz w:val="25"/>
+          <w:szCs w:val="25"/>
+        </w:rPr>
+        <w:t xml:space="preserve">The pixel clock defines the time available to display one pixel of information. The VS signal </w:t>
+      </w:r>
+    </w:p>
+    <w:p>
+      <w:pPr>
+        <w:spacing w:after="0" w:line="240" w:lineRule="auto"/>
+        <w:rPr>
+          <w:rFonts w:ascii="Times New Roman" w:eastAsia="Times New Roman" w:hAnsi="Times New Roman" w:cs="Times New Roman"/>
+          <w:sz w:val="25"/>
+          <w:szCs w:val="25"/>
+        </w:rPr>
+      </w:pPr>
+      <w:r>
+        <w:rPr>
+          <w:rFonts w:ascii="Times New Roman" w:eastAsia="Times New Roman" w:hAnsi="Times New Roman" w:cs="Times New Roman"/>
+          <w:sz w:val="25"/>
+          <w:szCs w:val="25"/>
+        </w:rPr>
+        <w:lastRenderedPageBreak/>
+        <w:t xml:space="preserve">defines the </w:t>
+      </w:r>
+    </w:p>
+    <w:p>
+      <w:pPr>
+        <w:spacing w:after="0" w:line="240" w:lineRule="auto"/>
+        <w:rPr>
+          <w:rFonts w:ascii="Times New Roman" w:eastAsia="Times New Roman" w:hAnsi="Times New Roman" w:cs="Times New Roman"/>
+          <w:sz w:val="25"/>
+          <w:szCs w:val="25"/>
+        </w:rPr>
+      </w:pPr>
+      <w:r>
+        <w:rPr>
+          <w:rFonts w:ascii="Times New Roman" w:eastAsia="Times New Roman" w:hAnsi="Times New Roman" w:cs="Times New Roman"/>
+          <w:sz w:val="25"/>
+          <w:szCs w:val="25"/>
+        </w:rPr>
+        <w:t>refresh</w:t>
+      </w:r>
+    </w:p>
+    <w:p>
+      <w:pPr>
+        <w:spacing w:after="0" w:line="240" w:lineRule="auto"/>
+        <w:rPr>
+          <w:rFonts w:ascii="Times New Roman" w:eastAsia="Times New Roman" w:hAnsi="Times New Roman" w:cs="Times New Roman"/>
+          <w:sz w:val="25"/>
+          <w:szCs w:val="25"/>
+        </w:rPr>
+      </w:pPr>
+      <w:r>
+        <w:rPr>
+          <w:rFonts w:ascii="Times New Roman" w:eastAsia="Times New Roman" w:hAnsi="Times New Roman" w:cs="Times New Roman"/>
+          <w:sz w:val="25"/>
+          <w:szCs w:val="25"/>
+        </w:rPr>
+        <w:t xml:space="preserve">frequency of the display, or the frequency at which all information on the </w:t>
+      </w:r>
+    </w:p>
+    <w:p>
+      <w:pPr>
+        <w:spacing w:after="0" w:line="240" w:lineRule="auto"/>
+        <w:rPr>
+          <w:rFonts w:ascii="Times New Roman" w:eastAsia="Times New Roman" w:hAnsi="Times New Roman" w:cs="Times New Roman"/>
+          <w:sz w:val="25"/>
+          <w:szCs w:val="25"/>
+        </w:rPr>
+      </w:pPr>
+      <w:r>
+        <w:rPr>
+          <w:rFonts w:ascii="Times New Roman" w:eastAsia="Times New Roman" w:hAnsi="Times New Roman" w:cs="Times New Roman"/>
+          <w:sz w:val="25"/>
+          <w:szCs w:val="25"/>
+        </w:rPr>
+        <w:t xml:space="preserve">display is redrawn. The minimum refresh frequency is a function of the display’s phosphor </w:t>
+      </w:r>
+    </w:p>
+    <w:p>
+      <w:pPr>
+        <w:spacing w:after="0" w:line="240" w:lineRule="auto"/>
+        <w:rPr>
+          <w:rFonts w:ascii="Times New Roman" w:eastAsia="Times New Roman" w:hAnsi="Times New Roman" w:cs="Times New Roman"/>
+          <w:sz w:val="25"/>
+          <w:szCs w:val="25"/>
+        </w:rPr>
+      </w:pPr>
+      <w:r>
+        <w:rPr>
+          <w:rFonts w:ascii="Times New Roman" w:eastAsia="Times New Roman" w:hAnsi="Times New Roman" w:cs="Times New Roman"/>
+          <w:sz w:val="25"/>
+          <w:szCs w:val="25"/>
+        </w:rPr>
+        <w:t xml:space="preserve">and electron beam intensity, with practical refresh frequencies in the 60 Hz to 120 Hz </w:t>
+      </w:r>
+    </w:p>
+    <w:p>
+      <w:pPr>
+        <w:spacing w:after="0" w:line="240" w:lineRule="auto"/>
+        <w:rPr>
+          <w:rFonts w:ascii="Times New Roman" w:eastAsia="Times New Roman" w:hAnsi="Times New Roman" w:cs="Times New Roman"/>
+          <w:sz w:val="25"/>
+          <w:szCs w:val="25"/>
+        </w:rPr>
+      </w:pPr>
+      <w:r>
+        <w:rPr>
+          <w:rFonts w:ascii="Times New Roman" w:eastAsia="Times New Roman" w:hAnsi="Times New Roman" w:cs="Times New Roman"/>
+          <w:sz w:val="25"/>
+          <w:szCs w:val="25"/>
+        </w:rPr>
+        <w:t xml:space="preserve">range. </w:t>
+      </w:r>
+    </w:p>
+    <w:p>
+      <w:pPr>
+        <w:spacing w:after="0" w:line="240" w:lineRule="auto"/>
+        <w:rPr>
+          <w:rFonts w:ascii="Times New Roman" w:eastAsia="Times New Roman" w:hAnsi="Times New Roman" w:cs="Times New Roman"/>
+          <w:sz w:val="25"/>
+          <w:szCs w:val="25"/>
+        </w:rPr>
+      </w:pPr>
+    </w:p>
+    <w:p>
+      <w:pPr>
+        <w:spacing w:after="0" w:line="240" w:lineRule="auto"/>
+        <w:rPr>
+          <w:rFonts w:ascii="Times New Roman" w:eastAsia="Times New Roman" w:hAnsi="Times New Roman" w:cs="Times New Roman"/>
+          <w:sz w:val="25"/>
+          <w:szCs w:val="25"/>
+        </w:rPr>
+      </w:pPr>
+      <w:r>
+        <w:rPr>
+          <w:rFonts w:ascii="Times New Roman" w:eastAsia="Times New Roman" w:hAnsi="Times New Roman" w:cs="Times New Roman"/>
+          <w:sz w:val="25"/>
+          <w:szCs w:val="25"/>
+        </w:rPr>
+        <w:t xml:space="preserve">Generally, a counter clocked by the pixel clock controls the horizontal timing. Decoded </w:t>
+      </w:r>
+    </w:p>
+    <w:p>
+      <w:pPr>
+        <w:spacing w:after="0" w:line="240" w:lineRule="auto"/>
+        <w:rPr>
+          <w:rFonts w:ascii="Times New Roman" w:eastAsia="Times New Roman" w:hAnsi="Times New Roman" w:cs="Times New Roman"/>
+          <w:sz w:val="25"/>
+          <w:szCs w:val="25"/>
+        </w:rPr>
+      </w:pPr>
+      <w:r>
+        <w:rPr>
+          <w:rFonts w:ascii="Times New Roman" w:eastAsia="Times New Roman" w:hAnsi="Times New Roman" w:cs="Times New Roman"/>
+          <w:sz w:val="25"/>
+          <w:szCs w:val="25"/>
+        </w:rPr>
+        <w:t>counter values generate the HS signal. This</w:t>
+      </w:r>
+    </w:p>
+    <w:p>
+      <w:pPr>
+        <w:spacing w:after="0" w:line="240" w:lineRule="auto"/>
+        <w:rPr>
+          <w:rFonts w:ascii="Times New Roman" w:eastAsia="Times New Roman" w:hAnsi="Times New Roman" w:cs="Times New Roman"/>
+          <w:sz w:val="25"/>
+          <w:szCs w:val="25"/>
+        </w:rPr>
+      </w:pPr>
+      <w:r>
+        <w:rPr>
+          <w:rFonts w:ascii="Times New Roman" w:eastAsia="Times New Roman" w:hAnsi="Times New Roman" w:cs="Times New Roman"/>
+          <w:sz w:val="25"/>
+          <w:szCs w:val="25"/>
+        </w:rPr>
+        <w:t xml:space="preserve">counter tracks the current pixel display </w:t>
+      </w:r>
+    </w:p>
+    <w:p>
+      <w:pPr>
+        <w:spacing w:after="0" w:line="240" w:lineRule="auto"/>
+        <w:rPr>
+          <w:rFonts w:ascii="Times New Roman" w:eastAsia="Times New Roman" w:hAnsi="Times New Roman" w:cs="Times New Roman"/>
+          <w:sz w:val="25"/>
+          <w:szCs w:val="25"/>
+        </w:rPr>
+      </w:pPr>
+      <w:r>
+        <w:rPr>
+          <w:rFonts w:ascii="Times New Roman" w:eastAsia="Times New Roman" w:hAnsi="Times New Roman" w:cs="Times New Roman"/>
+          <w:sz w:val="25"/>
+          <w:szCs w:val="25"/>
+        </w:rPr>
+        <w:t>location on a given row.</w:t>
+      </w:r>
+    </w:p>
+    <w:p>
+      <w:pPr>
+        <w:spacing w:after="0" w:line="240" w:lineRule="auto"/>
+        <w:rPr>
+          <w:rFonts w:ascii="Times New Roman" w:eastAsia="Times New Roman" w:hAnsi="Times New Roman" w:cs="Times New Roman"/>
+          <w:sz w:val="25"/>
+          <w:szCs w:val="25"/>
+        </w:rPr>
+      </w:pPr>
+      <w:r>
+        <w:rPr>
+          <w:rFonts w:ascii="Times New Roman" w:eastAsia="Times New Roman" w:hAnsi="Times New Roman" w:cs="Times New Roman"/>
+          <w:sz w:val="25"/>
+          <w:szCs w:val="25"/>
+        </w:rPr>
+        <w:t>A separate counter tracks the vertical timing</w:t>
+      </w:r>
+    </w:p>
+    <w:p>
+      <w:pPr>
+        <w:spacing w:after="0" w:line="240" w:lineRule="auto"/>
+        <w:rPr>
+          <w:rFonts w:ascii="Times New Roman" w:eastAsia="Times New Roman" w:hAnsi="Times New Roman" w:cs="Times New Roman"/>
+          <w:sz w:val="25"/>
+          <w:szCs w:val="25"/>
+        </w:rPr>
+      </w:pPr>
+      <w:r>
+        <w:rPr>
+          <w:rFonts w:ascii="Times New Roman" w:eastAsia="Times New Roman" w:hAnsi="Times New Roman" w:cs="Times New Roman"/>
+          <w:sz w:val="25"/>
+          <w:szCs w:val="25"/>
+        </w:rPr>
+        <w:t>. The vertical-sync coun</w:t>
+      </w:r>
+    </w:p>
+    <w:p>
+      <w:pPr>
+        <w:spacing w:after="0" w:line="240" w:lineRule="auto"/>
+        <w:rPr>
+          <w:rFonts w:ascii="Times New Roman" w:eastAsia="Times New Roman" w:hAnsi="Times New Roman" w:cs="Times New Roman"/>
+          <w:sz w:val="25"/>
+          <w:szCs w:val="25"/>
+        </w:rPr>
+      </w:pPr>
+      <w:r>
+        <w:rPr>
+          <w:rFonts w:ascii="Times New Roman" w:eastAsia="Times New Roman" w:hAnsi="Times New Roman" w:cs="Times New Roman"/>
+          <w:sz w:val="25"/>
+          <w:szCs w:val="25"/>
+        </w:rPr>
+        <w:t xml:space="preserve">ter increments with </w:t>
+      </w:r>
+    </w:p>
+    <w:p>
+      <w:pPr>
+        <w:spacing w:after="0" w:line="240" w:lineRule="auto"/>
+        <w:rPr>
+          <w:rFonts w:ascii="Times New Roman" w:eastAsia="Times New Roman" w:hAnsi="Times New Roman" w:cs="Times New Roman"/>
+          <w:sz w:val="25"/>
+          <w:szCs w:val="25"/>
+        </w:rPr>
+      </w:pPr>
+      <w:r>
+        <w:rPr>
+          <w:rFonts w:ascii="Times New Roman" w:eastAsia="Times New Roman" w:hAnsi="Times New Roman" w:cs="Times New Roman"/>
+          <w:sz w:val="25"/>
+          <w:szCs w:val="25"/>
+        </w:rPr>
+        <w:t xml:space="preserve">each HS pulse and decoded values generate the VS signal. This counter tracks the current </w:t>
+      </w:r>
+    </w:p>
+    <w:p>
+      <w:pPr>
+        <w:spacing w:after="0" w:line="240" w:lineRule="auto"/>
+        <w:rPr>
+          <w:rFonts w:ascii="Times New Roman" w:eastAsia="Times New Roman" w:hAnsi="Times New Roman" w:cs="Times New Roman"/>
+          <w:sz w:val="25"/>
+          <w:szCs w:val="25"/>
+        </w:rPr>
+      </w:pPr>
+      <w:r>
+        <w:rPr>
+          <w:rFonts w:ascii="Times New Roman" w:eastAsia="Times New Roman" w:hAnsi="Times New Roman" w:cs="Times New Roman"/>
+          <w:sz w:val="25"/>
+          <w:szCs w:val="25"/>
+        </w:rPr>
+        <w:t xml:space="preserve">display row. </w:t>
+      </w:r>
+    </w:p>
+    <w:p>
+      <w:pPr>
+        <w:spacing w:after="0" w:line="240" w:lineRule="auto"/>
+        <w:rPr>
+          <w:rFonts w:ascii="Times New Roman" w:eastAsia="Times New Roman" w:hAnsi="Times New Roman" w:cs="Times New Roman"/>
+          <w:sz w:val="25"/>
+          <w:szCs w:val="25"/>
+        </w:rPr>
+      </w:pPr>
+    </w:p>
+    <w:p>
+      <w:pPr>
+        <w:spacing w:after="0" w:line="240" w:lineRule="auto"/>
+        <w:rPr>
+          <w:rFonts w:ascii="Times New Roman" w:eastAsia="Times New Roman" w:hAnsi="Times New Roman" w:cs="Times New Roman"/>
+          <w:sz w:val="25"/>
+          <w:szCs w:val="25"/>
+        </w:rPr>
+      </w:pPr>
+      <w:r>
+        <w:rPr>
+          <w:rStyle w:val="Heading2Char"/>
+        </w:rPr>
+        <w:t xml:space="preserve">These two continuously running counters form </w:t>
+      </w:r>
+      <w:r>
+        <w:rPr>
+          <w:rStyle w:val="Heading2Char"/>
+        </w:rPr>
+        <w:t xml:space="preserve">an </w:t>
+      </w:r>
+      <w:r>
+        <w:rPr>
+          <w:rStyle w:val="Heading2Char"/>
+        </w:rPr>
+        <w:t xml:space="preserve"> address</w:t>
+      </w:r>
+      <w:r>
+        <w:rPr>
+          <w:rStyle w:val="Heading2Char"/>
+        </w:rPr>
+        <w:t xml:space="preserve"> </w:t>
+      </w:r>
+      <w:r>
+        <w:rPr>
+          <w:rStyle w:val="Heading2Char"/>
+        </w:rPr>
+        <w:t>that is used by</w:t>
+      </w:r>
+      <w:r>
+        <w:rPr>
+          <w:rStyle w:val="Heading2Char"/>
+        </w:rPr>
+        <w:t xml:space="preserve"> a video display buffer</w:t>
+      </w:r>
+      <w:r>
+        <w:rPr>
+          <w:rStyle w:val="Heading2Char"/>
+        </w:rPr>
+        <w:t xml:space="preserve"> (a module that takes that address and loads memory from the block and signal the data through the specified pins)</w:t>
+      </w:r>
+      <w:r>
+        <w:rPr>
+          <w:rStyle w:val="Heading2Char"/>
         </w:rPr>
         <w:t>.</w:t>
       </w:r>
       <w:r>
         <w:rPr>
-          <w:rFonts w:ascii="Times New Roman" w:eastAsia="Times New Roman" w:hAnsi="Symbol" w:cs="Times New Roman"/>
-          <w:sz w:val="24"/>
-          <w:szCs w:val="24"/>
-        </w:rPr>
-        <w:t xml:space="preserve"> </w:t>
-      </w:r>
-    </w:p>
-    <w:p>
-      <w:pPr>
-        <w:rPr>
-          <w:rFonts w:ascii="Times New Roman" w:eastAsia="Times New Roman" w:hAnsi="Symbol" w:cs="Times New Roman"/>
-          <w:sz w:val="24"/>
-          <w:szCs w:val="24"/>
-        </w:rPr>
-      </w:pPr>
-      <w:r>
-        <w:rPr>
-          <w:rFonts w:ascii="Times New Roman" w:eastAsia="Times New Roman" w:hAnsi="Symbol" w:cs="Times New Roman"/>
-          <w:sz w:val="24"/>
-          <w:szCs w:val="24"/>
-        </w:rPr>
-        <w:t>4:</w:t>
-      </w:r>
-      <w:r>
-        <w:rPr>
-          <w:rFonts w:ascii="Times New Roman" w:eastAsia="Times New Roman" w:hAnsi="Symbol" w:cs="Times New Roman"/>
-          <w:sz w:val="24"/>
-          <w:szCs w:val="24"/>
-        </w:rPr>
-        <w:t xml:space="preserve"> Timer driven rotating message: </w:t>
-      </w:r>
-      <w:r>
-        <w:rPr>
-          <w:rFonts w:ascii="Times New Roman" w:eastAsia="Times New Roman" w:hAnsi="Symbol" w:cs="Times New Roman"/>
-          <w:sz w:val="24"/>
-          <w:szCs w:val="24"/>
-        </w:rPr>
-        <w:t>Displaying characters of  a preconfigured message rotationally on the LED units using a specified time interval</w:t>
-      </w:r>
-    </w:p>
-    <w:p>
-      <w:pPr>
-        <w:rPr>
-          <w:rFonts w:ascii="Times New Roman" w:eastAsia="Times New Roman" w:hAnsi="Symbol" w:cs="Times New Roman"/>
-          <w:sz w:val="24"/>
-          <w:szCs w:val="24"/>
-        </w:rPr>
-      </w:pPr>
-      <w:r>
-        <w:rPr>
-          <w:rFonts w:ascii="Times New Roman" w:eastAsia="Times New Roman" w:hAnsi="Symbol" w:cs="Times New Roman"/>
-          <w:sz w:val="24"/>
-          <w:szCs w:val="24"/>
-        </w:rPr>
-        <w:t xml:space="preserve">5: </w:t>
-      </w:r>
-      <w:r>
-        <w:rPr>
-          <w:rFonts w:ascii="Times New Roman" w:eastAsia="Times New Roman" w:hAnsi="Symbol" w:cs="Times New Roman"/>
-          <w:sz w:val="24"/>
-          <w:szCs w:val="24"/>
-        </w:rPr>
-        <w:t>Conclusion</w:t>
-      </w:r>
-      <w:r>
-        <w:rPr>
-          <w:rFonts w:ascii="Times New Roman" w:eastAsia="Times New Roman" w:hAnsi="Symbol" w:cs="Times New Roman"/>
-          <w:sz w:val="24"/>
-          <w:szCs w:val="24"/>
-        </w:rPr>
-        <w:t>: Challenges</w:t>
-      </w:r>
-      <w:r>
-        <w:rPr>
-          <w:rFonts w:ascii="Times New Roman" w:eastAsia="Times New Roman" w:hAnsi="Symbol" w:cs="Times New Roman"/>
-          <w:sz w:val="24"/>
-          <w:szCs w:val="24"/>
-        </w:rPr>
-        <w:t xml:space="preserve"> &amp; Solutions  in the designing, testing and implementing of the above</w:t>
-      </w:r>
-    </w:p>
-    <w:p>
-      <w:pPr>
-        <w:pStyle w:val="Heading1"/>
-      </w:pPr>
-      <w:r>
-        <w:t xml:space="preserve">Introduction: </w:t>
-      </w:r>
-    </w:p>
-    <w:p/>
-    <w:p>
-      <w:r>
-        <w:t>This is the first out of four assignments in the context of the Digital Circuits Lab course.</w:t>
-      </w:r>
-    </w:p>
-    <w:p>
-      <w:r>
-        <w:t xml:space="preserve">The purpose of this </w:t>
-      </w:r>
-      <w:r>
-        <w:t>assignment is</w:t>
-      </w:r>
-      <w:r>
-        <w:t xml:space="preserve"> </w:t>
-      </w:r>
-      <w:r>
-        <w:t>to implement using the</w:t>
-      </w:r>
-      <w:r>
-        <w:t xml:space="preserve"> Verilog</w:t>
-      </w:r>
-      <w:r>
-        <w:t xml:space="preserve"> hardware description language</w:t>
-      </w:r>
-      <w:r>
-        <w:t xml:space="preserve"> </w:t>
-      </w:r>
-      <w:r>
-        <w:t xml:space="preserve">a driver </w:t>
-      </w:r>
-      <w:r>
-        <w:t xml:space="preserve">that displays </w:t>
-      </w:r>
-      <w:r>
-        <w:t>alphanumeric characters</w:t>
-      </w:r>
-      <w:r>
-        <w:t xml:space="preserve"> through four</w:t>
-      </w:r>
-      <w:r>
-        <w:t xml:space="preserve"> LED unit</w:t>
-      </w:r>
-      <w:r>
-        <w:t>s</w:t>
-      </w:r>
-      <w:r>
-        <w:t xml:space="preserve"> on an FPGA</w:t>
-      </w:r>
-      <w:r>
-        <w:t>.  The message</w:t>
-      </w:r>
-      <w:r>
-        <w:t xml:space="preserve"> </w:t>
-      </w:r>
-      <w:r>
-        <w:t>that is</w:t>
-      </w:r>
-      <w:r>
-        <w:t xml:space="preserve"> displayed </w:t>
-      </w:r>
-      <w:r>
-        <w:t xml:space="preserve">is preconfigured and the characters </w:t>
-      </w:r>
-      <w:r>
-        <w:t>in it are</w:t>
-      </w:r>
-      <w:r>
-        <w:t xml:space="preserve"> displayed in rotation </w:t>
-      </w:r>
-      <w:r>
-        <w:t>according to button</w:t>
-      </w:r>
-      <w:r>
-        <w:t xml:space="preserve"> input </w:t>
-      </w:r>
-      <w:r>
-        <w:t>or</w:t>
-      </w:r>
-      <w:r>
-        <w:t xml:space="preserve"> timer</w:t>
-      </w:r>
-      <w:r>
-        <w:t xml:space="preserve"> intervals</w:t>
-      </w:r>
-      <w:r>
-        <w:t>.</w:t>
-      </w:r>
-    </w:p>
-    <w:p>
-      <w:r>
-        <w:t xml:space="preserve"> The assignment </w:t>
-      </w:r>
-      <w:r>
-        <w:t>includes simulation</w:t>
-      </w:r>
-      <w:r>
-        <w:t xml:space="preserve"> on</w:t>
-      </w:r>
-      <w:r>
-        <w:t xml:space="preserve"> a behavioral</w:t>
-      </w:r>
-      <w:r>
-        <w:t>&amp;</w:t>
-      </w:r>
-      <w:r>
-        <w:t xml:space="preserve"> gate level</w:t>
-      </w:r>
-      <w:r>
-        <w:t xml:space="preserve"> using the Xilinx ISE and Modelsim tools</w:t>
-      </w:r>
-      <w:r>
-        <w:t xml:space="preserve"> and </w:t>
-      </w:r>
-      <w:r>
-        <w:t xml:space="preserve">generation of the corresponding bitfile for </w:t>
-      </w:r>
-      <w:r>
-        <w:t>test</w:t>
-      </w:r>
-      <w:r>
-        <w:t>ing</w:t>
-      </w:r>
-      <w:r>
-        <w:t xml:space="preserve"> </w:t>
-      </w:r>
-      <w:r>
-        <w:t>o</w:t>
-      </w:r>
-      <w:r>
-        <w:t xml:space="preserve">n the provided Spartan3 FPGA prototyping board. </w:t>
-      </w:r>
-      <w:r>
-        <w:t xml:space="preserve"> </w:t>
-      </w:r>
+          <w:rFonts w:ascii="Times New Roman" w:eastAsia="Times New Roman" w:hAnsi="Times New Roman" w:cs="Times New Roman"/>
+          <w:sz w:val="25"/>
+          <w:szCs w:val="25"/>
+        </w:rPr>
+        <w:t xml:space="preserve"> For example, the on-board DDR SDRAM provides an ideal display buffer.</w:t>
+      </w:r>
+    </w:p>
+    <w:p>
+      <w:pPr>
+        <w:spacing w:after="0" w:line="240" w:lineRule="auto"/>
+        <w:rPr>
+          <w:rFonts w:ascii="Times New Roman" w:eastAsia="Times New Roman" w:hAnsi="Times New Roman" w:cs="Times New Roman"/>
+          <w:sz w:val="25"/>
+          <w:szCs w:val="25"/>
+        </w:rPr>
+      </w:pPr>
+      <w:r>
+        <w:rPr>
+          <w:rFonts w:ascii="Times New Roman" w:eastAsia="Times New Roman" w:hAnsi="Times New Roman" w:cs="Times New Roman"/>
+          <w:sz w:val="25"/>
+          <w:szCs w:val="25"/>
+        </w:rPr>
+        <w:t xml:space="preserve">No time relationship is specified between the </w:t>
+      </w:r>
+    </w:p>
+    <w:p>
+      <w:pPr>
+        <w:spacing w:after="0" w:line="240" w:lineRule="auto"/>
+        <w:rPr>
+          <w:rFonts w:ascii="Times New Roman" w:eastAsia="Times New Roman" w:hAnsi="Times New Roman" w:cs="Times New Roman"/>
+          <w:sz w:val="25"/>
+          <w:szCs w:val="25"/>
+        </w:rPr>
+      </w:pPr>
+      <w:r>
+        <w:rPr>
+          <w:rFonts w:ascii="Times New Roman" w:eastAsia="Times New Roman" w:hAnsi="Times New Roman" w:cs="Times New Roman"/>
+          <w:sz w:val="25"/>
+          <w:szCs w:val="25"/>
+        </w:rPr>
+        <w:t xml:space="preserve">onset of the HS pulse and the onset of the VS </w:t>
+      </w:r>
+    </w:p>
+    <w:p>
+      <w:pPr>
+        <w:spacing w:after="0" w:line="240" w:lineRule="auto"/>
+        <w:rPr>
+          <w:rFonts w:ascii="Times New Roman" w:eastAsia="Times New Roman" w:hAnsi="Times New Roman" w:cs="Times New Roman"/>
+          <w:sz w:val="25"/>
+          <w:szCs w:val="25"/>
+        </w:rPr>
+      </w:pPr>
+      <w:r>
+        <w:rPr>
+          <w:rFonts w:ascii="Times New Roman" w:eastAsia="Times New Roman" w:hAnsi="Times New Roman" w:cs="Times New Roman"/>
+          <w:sz w:val="25"/>
+          <w:szCs w:val="25"/>
+        </w:rPr>
+        <w:t xml:space="preserve">pulse. Consequently, the counters can be arranged to easily form video RAM addresses, or </w:t>
+      </w:r>
+    </w:p>
+    <w:p>
+      <w:pPr>
+        <w:spacing w:after="0" w:line="240" w:lineRule="auto"/>
+        <w:rPr>
+          <w:rFonts w:ascii="Times New Roman" w:eastAsia="Times New Roman" w:hAnsi="Times New Roman" w:cs="Times New Roman"/>
+          <w:sz w:val="25"/>
+          <w:szCs w:val="25"/>
+        </w:rPr>
+      </w:pPr>
+      <w:r>
+        <w:rPr>
+          <w:rFonts w:ascii="Times New Roman" w:eastAsia="Times New Roman" w:hAnsi="Times New Roman" w:cs="Times New Roman"/>
+          <w:sz w:val="25"/>
+          <w:szCs w:val="25"/>
+        </w:rPr>
+        <w:t>to minimize decoding logic for sync pulse generation.</w:t>
+      </w:r>
+    </w:p>
+    <w:p>
+      <w:pPr>
+        <w:spacing w:after="0" w:line="240" w:lineRule="auto"/>
+        <w:rPr>
+          <w:rFonts w:ascii="Times New Roman" w:eastAsia="Times New Roman" w:hAnsi="Times New Roman" w:cs="Times New Roman"/>
+          <w:sz w:val="25"/>
+          <w:szCs w:val="25"/>
+        </w:rPr>
+      </w:pPr>
     </w:p>
     <w:p/>
     <w:p/>
     <w:p/>
     <w:p/>
-    <w:p/>
-    <w:p/>
     <w:p>
       <w:pPr>
         <w:pStyle w:val="Heading1"/>
@@ -603,7 +1106,6 @@
         <w:rPr>
           <w:rFonts w:eastAsia="Times New Roman"/>
         </w:rPr>
-        <w:lastRenderedPageBreak/>
         <w:t>Part 1 - Seven segment decoder:</w:t>
       </w:r>
     </w:p>
@@ -617,9 +1119,13 @@
         <w:t>Implementation</w:t>
       </w:r>
     </w:p>
-    <w:p/>
-    <w:p>
-      <w:r>
+    <w:p>
+      <w:bookmarkStart w:id="0" w:name="_GoBack"/>
+      <w:bookmarkEnd w:id="0"/>
+    </w:p>
+    <w:p>
+      <w:r>
+        <w:lastRenderedPageBreak/>
         <w:t xml:space="preserve">         </w:t>
       </w:r>
       <w:r>
@@ -795,22 +1301,22 @@
         <w:rPr>
           <w:rFonts w:eastAsia="Times New Roman"/>
         </w:rPr>
+        <w:t>Part 2 -</w:t>
+      </w:r>
+      <w:r>
+        <w:rPr>
+          <w:rFonts w:eastAsia="Times New Roman"/>
+        </w:rPr>
+        <w:t xml:space="preserve"> Four digit Led driver:</w:t>
+      </w:r>
+    </w:p>
+    <w:p/>
+    <w:p>
+      <w:pPr>
+        <w:pStyle w:val="Heading2"/>
+      </w:pPr>
+      <w:r>
         <w:lastRenderedPageBreak/>
-        <w:t>Part 2 -</w:t>
-      </w:r>
-      <w:r>
-        <w:rPr>
-          <w:rFonts w:eastAsia="Times New Roman"/>
-        </w:rPr>
-        <w:t xml:space="preserve"> Four digit Led driver:</w:t>
-      </w:r>
-    </w:p>
-    <w:p/>
-    <w:p>
-      <w:pPr>
-        <w:pStyle w:val="Heading2"/>
-      </w:pPr>
-      <w:r>
         <w:t>Implementation</w:t>
       </w:r>
     </w:p>
@@ -1252,17 +1758,7 @@
           <w:sz w:val="24"/>
           <w:szCs w:val="24"/>
         </w:rPr>
-        <w:t xml:space="preserve">mechanical </w:t>
-      </w:r>
-      <w:bookmarkStart w:id="0" w:name="_GoBack"/>
-      <w:bookmarkEnd w:id="0"/>
-      <w:r>
-        <w:rPr>
-          <w:rFonts w:ascii="Times New Roman" w:eastAsia="Times New Roman" w:hAnsi="Times New Roman" w:cs="Times New Roman"/>
-          <w:sz w:val="24"/>
-          <w:szCs w:val="24"/>
-        </w:rPr>
-        <w:t xml:space="preserve">button simulation  </w:t>
+        <w:t xml:space="preserve">mechanical button simulation  </w:t>
       </w:r>
       <w:r>
         <w:t>. For easy waveform crosschecking a short 6bit counter for short intervals is used to control faster if the button pressed and if the stabilized signal should pass as an ou</w:t>

</xml_diff>